<commit_message>
added and formatted Unit4 20-23.docx
</commit_message>
<xml_diff>
--- a/Unit4/Unit4 20-23.docx
+++ b/Unit4/Unit4 20-23.docx
@@ -736,6 +736,15 @@
         </w:rPr>
         <w:t xml:space="preserve">Peer Grading </w:t>
       </w:r>
+    </w:p>
+    <w:p>
+      <w:pPr>
+        <w:spacing w:after="240"/>
+        <w:ind w:left="360"/>
+        <w:rPr>
+          <w:rFonts w:ascii="Arial" w:hAnsi="Arial" w:cs="Arial"/>
+        </w:rPr>
+      </w:pPr>
       <w:bookmarkStart w:id="0" w:name="_GoBack"/>
       <w:bookmarkEnd w:id="0"/>
     </w:p>

</xml_diff>